<commit_message>
main build WIP - Rules
</commit_message>
<xml_diff>
--- a/MICHEL-SURIN/misc/PROJET-note-de-dev.docx
+++ b/MICHEL-SURIN/misc/PROJET-note-de-dev.docx
@@ -183,16 +183,68 @@
         </w:rPr>
         <w:t xml:space="preserve"> qui contiendrait ça serait peut etre plus adapté. Question posée aux assistants. </w:t>
       </w:r>
+      <w:r>
+        <w:rPr>
+          <w:i/>
+          <w:sz w:val="24"/>
+          <w:u w:val="single"/>
+        </w:rPr>
+        <w:t xml:space="preserve"> </w:t>
+      </w:r>
+    </w:p>
+    <w:p>
+      <w:pPr>
+        <w:rPr>
+          <w:sz w:val="24"/>
+          <w:u w:val="single"/>
+        </w:rPr>
+      </w:pPr>
+      <w:r>
+        <w:rPr>
+          <w:sz w:val="24"/>
+        </w:rPr>
+        <w:t xml:space="preserve">4) </w:t>
+      </w:r>
+      <w:r>
+        <w:rPr>
+          <w:sz w:val="24"/>
+          <w:u w:val="single"/>
+        </w:rPr>
+        <w:t>les déplacements</w:t>
+      </w:r>
+    </w:p>
+    <w:p>
+      <w:pPr>
+        <w:rPr>
+          <w:sz w:val="24"/>
+        </w:rPr>
+      </w:pPr>
+      <w:r>
+        <w:rPr>
+          <w:sz w:val="24"/>
+        </w:rPr>
+        <w:t>Comment gérer un déplacement ? En sachant que l’action va être indiquée par ActionHandler, où vérifier la validité du mouvement ?</w:t>
+      </w:r>
+    </w:p>
+    <w:p>
+      <w:pPr>
+        <w:pStyle w:val="Paragraphedeliste"/>
+        <w:numPr>
+          <w:ilvl w:val="0"/>
+          <w:numId w:val="2"/>
+        </w:numPr>
+        <w:rPr>
+          <w:sz w:val="24"/>
+        </w:rPr>
+      </w:pPr>
+      <w:r>
+        <w:rPr>
+          <w:sz w:val="24"/>
+        </w:rPr>
+        <w:t>Downcasting transtypage MOAI to Pawn</w:t>
+      </w:r>
       <w:bookmarkStart w:id="0" w:name="_GoBack"/>
       <w:bookmarkEnd w:id="0"/>
-      <w:r>
-        <w:rPr>
-          <w:i/>
-          <w:sz w:val="24"/>
-          <w:u w:val="single"/>
-        </w:rPr>
-        <w:t xml:space="preserve"> </w:t>
-      </w:r>
     </w:p>
     <w:sectPr>
       <w:pgSz w:w="11906" w:h="16838"/>
@@ -318,8 +370,124 @@
       </w:rPr>
     </w:lvl>
   </w:abstractNum>
+  <w:abstractNum w:abstractNumId="1">
+    <w:nsid w:val="327575C9"/>
+    <w:multiLevelType w:val="hybridMultilevel"/>
+    <w:tmpl w:val="5E14858E"/>
+    <w:lvl w:ilvl="0" w:tplc="A06E18EC">
+      <w:start w:val="4"/>
+      <w:numFmt w:val="bullet"/>
+      <w:lvlText w:val=""/>
+      <w:lvlJc w:val="left"/>
+      <w:pPr>
+        <w:ind w:left="720" w:hanging="360"/>
+      </w:pPr>
+      <w:rPr>
+        <w:rFonts w:ascii="Wingdings" w:eastAsiaTheme="minorHAnsi" w:hAnsi="Wingdings" w:cstheme="minorBidi" w:hint="default"/>
+      </w:rPr>
+    </w:lvl>
+    <w:lvl w:ilvl="1" w:tplc="040C0003" w:tentative="1">
+      <w:start w:val="1"/>
+      <w:numFmt w:val="bullet"/>
+      <w:lvlText w:val="o"/>
+      <w:lvlJc w:val="left"/>
+      <w:pPr>
+        <w:ind w:left="1440" w:hanging="360"/>
+      </w:pPr>
+      <w:rPr>
+        <w:rFonts w:ascii="Courier New" w:hAnsi="Courier New" w:cs="Courier New" w:hint="default"/>
+      </w:rPr>
+    </w:lvl>
+    <w:lvl w:ilvl="2" w:tplc="040C0005" w:tentative="1">
+      <w:start w:val="1"/>
+      <w:numFmt w:val="bullet"/>
+      <w:lvlText w:val=""/>
+      <w:lvlJc w:val="left"/>
+      <w:pPr>
+        <w:ind w:left="2160" w:hanging="360"/>
+      </w:pPr>
+      <w:rPr>
+        <w:rFonts w:ascii="Wingdings" w:hAnsi="Wingdings" w:hint="default"/>
+      </w:rPr>
+    </w:lvl>
+    <w:lvl w:ilvl="3" w:tplc="040C0001" w:tentative="1">
+      <w:start w:val="1"/>
+      <w:numFmt w:val="bullet"/>
+      <w:lvlText w:val=""/>
+      <w:lvlJc w:val="left"/>
+      <w:pPr>
+        <w:ind w:left="2880" w:hanging="360"/>
+      </w:pPr>
+      <w:rPr>
+        <w:rFonts w:ascii="Symbol" w:hAnsi="Symbol" w:hint="default"/>
+      </w:rPr>
+    </w:lvl>
+    <w:lvl w:ilvl="4" w:tplc="040C0003" w:tentative="1">
+      <w:start w:val="1"/>
+      <w:numFmt w:val="bullet"/>
+      <w:lvlText w:val="o"/>
+      <w:lvlJc w:val="left"/>
+      <w:pPr>
+        <w:ind w:left="3600" w:hanging="360"/>
+      </w:pPr>
+      <w:rPr>
+        <w:rFonts w:ascii="Courier New" w:hAnsi="Courier New" w:cs="Courier New" w:hint="default"/>
+      </w:rPr>
+    </w:lvl>
+    <w:lvl w:ilvl="5" w:tplc="040C0005" w:tentative="1">
+      <w:start w:val="1"/>
+      <w:numFmt w:val="bullet"/>
+      <w:lvlText w:val=""/>
+      <w:lvlJc w:val="left"/>
+      <w:pPr>
+        <w:ind w:left="4320" w:hanging="360"/>
+      </w:pPr>
+      <w:rPr>
+        <w:rFonts w:ascii="Wingdings" w:hAnsi="Wingdings" w:hint="default"/>
+      </w:rPr>
+    </w:lvl>
+    <w:lvl w:ilvl="6" w:tplc="040C0001" w:tentative="1">
+      <w:start w:val="1"/>
+      <w:numFmt w:val="bullet"/>
+      <w:lvlText w:val=""/>
+      <w:lvlJc w:val="left"/>
+      <w:pPr>
+        <w:ind w:left="5040" w:hanging="360"/>
+      </w:pPr>
+      <w:rPr>
+        <w:rFonts w:ascii="Symbol" w:hAnsi="Symbol" w:hint="default"/>
+      </w:rPr>
+    </w:lvl>
+    <w:lvl w:ilvl="7" w:tplc="040C0003" w:tentative="1">
+      <w:start w:val="1"/>
+      <w:numFmt w:val="bullet"/>
+      <w:lvlText w:val="o"/>
+      <w:lvlJc w:val="left"/>
+      <w:pPr>
+        <w:ind w:left="5760" w:hanging="360"/>
+      </w:pPr>
+      <w:rPr>
+        <w:rFonts w:ascii="Courier New" w:hAnsi="Courier New" w:cs="Courier New" w:hint="default"/>
+      </w:rPr>
+    </w:lvl>
+    <w:lvl w:ilvl="8" w:tplc="040C0005" w:tentative="1">
+      <w:start w:val="1"/>
+      <w:numFmt w:val="bullet"/>
+      <w:lvlText w:val=""/>
+      <w:lvlJc w:val="left"/>
+      <w:pPr>
+        <w:ind w:left="6480" w:hanging="360"/>
+      </w:pPr>
+      <w:rPr>
+        <w:rFonts w:ascii="Wingdings" w:hAnsi="Wingdings" w:hint="default"/>
+      </w:rPr>
+    </w:lvl>
+  </w:abstractNum>
   <w:num w:numId="1">
     <w:abstractNumId w:val="0"/>
+  </w:num>
+  <w:num w:numId="2">
+    <w:abstractNumId w:val="1"/>
   </w:num>
 </w:numbering>
 </file>

</xml_diff>